<commit_message>
add assignment 2 key
</commit_message>
<xml_diff>
--- a/assignments/keys/assignment_1_key.docx
+++ b/assignments/keys/assignment_1_key.docx
@@ -2959,7 +2959,6 @@
         </w:rPr>
         <w:t xml:space="preserve">Create a plot (make sure to label the x and y axis) to visualize the relationship between the variables </w:t>
       </w:r>
-      <w:proofErr w:type="spellStart"/>
       <w:r>
         <w:rPr>
           <w:rFonts w:ascii="Helvetica" w:eastAsia="Times New Roman" w:hAnsi="Helvetica" w:cs="Helvetica"/>
@@ -2971,7 +2970,6 @@
         </w:rPr>
         <w:t>ppe</w:t>
       </w:r>
-      <w:proofErr w:type="spellEnd"/>
       <w:r>
         <w:rPr>
           <w:rFonts w:ascii="Helvetica" w:eastAsia="Times New Roman" w:hAnsi="Helvetica" w:cs="Helvetica"/>
@@ -2982,7 +2980,6 @@
         </w:rPr>
         <w:t xml:space="preserve"> and </w:t>
       </w:r>
-      <w:proofErr w:type="spellStart"/>
       <w:r>
         <w:rPr>
           <w:rFonts w:ascii="Helvetica" w:eastAsia="Times New Roman" w:hAnsi="Helvetica" w:cs="Helvetica"/>
@@ -2994,7 +2991,6 @@
         </w:rPr>
         <w:t>frpl</w:t>
       </w:r>
-      <w:proofErr w:type="spellEnd"/>
       <w:r>
         <w:rPr>
           <w:rFonts w:ascii="Helvetica" w:eastAsia="Times New Roman" w:hAnsi="Helvetica" w:cs="Helvetica"/>
@@ -3205,29 +3201,7 @@
           <w:szCs w:val="21"/>
           <w:lang w:eastAsia="zh-CN"/>
         </w:rPr>
-        <w:t xml:space="preserve">there is a positive relationship between the proportion of a school’s student body who receive free- or reduced-price lunch, and the school’s per-pupil expenditures. This relationship is roughly linear and </w:t>
-      </w:r>
-      <w:proofErr w:type="gramStart"/>
-      <w:r>
-        <w:rPr>
-          <w:rFonts w:ascii="Helvetica" w:eastAsia="Times New Roman" w:hAnsi="Helvetica" w:cs="Helvetica"/>
-          <w:color w:val="2E74B5" w:themeColor="accent5" w:themeShade="BF"/>
-          <w:sz w:val="21"/>
-          <w:szCs w:val="21"/>
-          <w:lang w:eastAsia="zh-CN"/>
-        </w:rPr>
-        <w:t>fairly weak</w:t>
-      </w:r>
-      <w:proofErr w:type="gramEnd"/>
-      <w:r>
-        <w:rPr>
-          <w:rFonts w:ascii="Helvetica" w:eastAsia="Times New Roman" w:hAnsi="Helvetica" w:cs="Helvetica"/>
-          <w:color w:val="2E74B5" w:themeColor="accent5" w:themeShade="BF"/>
-          <w:sz w:val="21"/>
-          <w:szCs w:val="21"/>
-          <w:lang w:eastAsia="zh-CN"/>
-        </w:rPr>
-        <w:t xml:space="preserve"> in both magnitude and strength with seemingly substantial variation away from the line of best fit throughout the distribution. There are a few potentially outlying values of schools that spend considerably more per-student than others.</w:t>
+        <w:t>there is a positive relationship between the proportion of a school’s student body who receive free- or reduced-price lunch, and the school’s per-pupil expenditures. This relationship is roughly linear and fairly weak in both magnitude and strength with seemingly substantial variation away from the line of best fit throughout the distribution. There are a few potentially outlying values of schools that spend considerably more per-student than others.</w:t>
       </w:r>
     </w:p>
     <w:p>
@@ -3706,7 +3680,6 @@
         </w:rPr>
         <w:t xml:space="preserve">for the </w:t>
       </w:r>
-      <w:proofErr w:type="spellStart"/>
       <w:r>
         <w:rPr>
           <w:rFonts w:ascii="Helvetica" w:eastAsia="Times New Roman" w:hAnsi="Helvetica" w:cs="Helvetica"/>
@@ -3729,7 +3702,6 @@
         </w:rPr>
         <w:t>th</w:t>
       </w:r>
-      <w:proofErr w:type="spellEnd"/>
       <w:r>
         <w:rPr>
           <w:rFonts w:ascii="Helvetica" w:eastAsia="Times New Roman" w:hAnsi="Helvetica" w:cs="Helvetica"/>
@@ -3890,7 +3862,6 @@
         </w:rPr>
         <w:t xml:space="preserve">.  Finally, </w:t>
       </w:r>
-      <w:proofErr w:type="spellStart"/>
       <w:r>
         <w:rPr>
           <w:rFonts w:ascii="Times New Roman" w:eastAsia="Times New Roman" w:hAnsi="Times New Roman" w:cs="Times New Roman"/>
@@ -3914,7 +3885,6 @@
         </w:rPr>
         <w:t>i</w:t>
       </w:r>
-      <w:proofErr w:type="spellEnd"/>
       <w:r>
         <w:rPr>
           <w:rFonts w:ascii="Helvetica" w:eastAsia="Times New Roman" w:hAnsi="Helvetica" w:cs="Helvetica"/>
@@ -4145,33 +4115,7 @@
           <w:szCs w:val="21"/>
           <w:shd w:val="clear" w:color="auto" w:fill="FFFFFF"/>
         </w:rPr>
-        <w:t xml:space="preserve">Ordinary Least Squares estimates of the relationship between school-level per-pupil expenditures and free- and </w:t>
-      </w:r>
-      <w:proofErr w:type="gramStart"/>
-      <w:r>
-        <w:rPr>
-          <w:rFonts w:ascii="Helvetica" w:hAnsi="Helvetica" w:cs="Helvetica"/>
-          <w:b/>
-          <w:i/>
-          <w:color w:val="2E74B5" w:themeColor="accent5" w:themeShade="BF"/>
-          <w:sz w:val="21"/>
-          <w:szCs w:val="21"/>
-          <w:shd w:val="clear" w:color="auto" w:fill="FFFFFF"/>
-        </w:rPr>
-        <w:t>reduced price</w:t>
-      </w:r>
-      <w:proofErr w:type="gramEnd"/>
-      <w:r>
-        <w:rPr>
-          <w:rFonts w:ascii="Helvetica" w:hAnsi="Helvetica" w:cs="Helvetica"/>
-          <w:b/>
-          <w:i/>
-          <w:color w:val="2E74B5" w:themeColor="accent5" w:themeShade="BF"/>
-          <w:sz w:val="21"/>
-          <w:szCs w:val="21"/>
-          <w:shd w:val="clear" w:color="auto" w:fill="FFFFFF"/>
-        </w:rPr>
-        <w:t xml:space="preserve"> lunch rates </w:t>
+        <w:t xml:space="preserve">Ordinary Least Squares estimates of the relationship between school-level per-pupil expenditures and free- and reduced price lunch rates </w:t>
       </w:r>
       <w:r>
         <w:rPr>
@@ -4715,7 +4659,6 @@
                 <w:szCs w:val="20"/>
               </w:rPr>
             </w:pPr>
-            <w:proofErr w:type="spellStart"/>
             <w:r>
               <w:rPr>
                 <w:rFonts w:ascii="Helvetica" w:eastAsia="Arial" w:hAnsi="Helvetica" w:cs="Helvetica"/>
@@ -4723,17 +4666,7 @@
                 <w:sz w:val="20"/>
                 <w:szCs w:val="20"/>
               </w:rPr>
-              <w:t>Num.Obs</w:t>
-            </w:r>
-            <w:proofErr w:type="spellEnd"/>
-            <w:r>
-              <w:rPr>
-                <w:rFonts w:ascii="Helvetica" w:eastAsia="Arial" w:hAnsi="Helvetica" w:cs="Helvetica"/>
-                <w:color w:val="2E74B5" w:themeColor="accent5" w:themeShade="BF"/>
-                <w:sz w:val="20"/>
-                <w:szCs w:val="20"/>
-              </w:rPr>
-              <w:t>.</w:t>
+              <w:t>Num.Obs.</w:t>
             </w:r>
           </w:p>
         </w:tc>
@@ -5430,7 +5363,6 @@
         </w:rPr>
         <w:t xml:space="preserve"> Select an alpha-threshold and describe the corresponding confidence interval for your estimates of the relationship between </w:t>
       </w:r>
-      <w:proofErr w:type="spellStart"/>
       <w:r>
         <w:rPr>
           <w:rFonts w:ascii="Helvetica" w:hAnsi="Helvetica" w:cs="Helvetica"/>
@@ -5441,7 +5373,6 @@
         </w:rPr>
         <w:t>frpl</w:t>
       </w:r>
-      <w:proofErr w:type="spellEnd"/>
       <w:r>
         <w:rPr>
           <w:rFonts w:ascii="Helvetica" w:hAnsi="Helvetica" w:cs="Helvetica"/>
@@ -5451,7 +5382,6 @@
         </w:rPr>
         <w:t xml:space="preserve"> and </w:t>
       </w:r>
-      <w:proofErr w:type="spellStart"/>
       <w:r>
         <w:rPr>
           <w:rFonts w:ascii="Helvetica" w:hAnsi="Helvetica" w:cs="Helvetica"/>
@@ -5462,7 +5392,6 @@
         </w:rPr>
         <w:t>ppe</w:t>
       </w:r>
-      <w:proofErr w:type="spellEnd"/>
       <w:r>
         <w:rPr>
           <w:rFonts w:ascii="Helvetica" w:hAnsi="Helvetica" w:cs="Helvetica"/>
@@ -5489,7 +5418,6 @@
         </w:rPr>
         <w:t xml:space="preserve">With an alpha-threshold of 0.05, our corresponding 95 percent confidence interval for the relationship between </w:t>
       </w:r>
-      <w:proofErr w:type="spellStart"/>
       <w:r>
         <w:rPr>
           <w:rFonts w:ascii="Helvetica" w:eastAsia="Times New Roman" w:hAnsi="Helvetica" w:cs="Helvetica"/>
@@ -5501,7 +5429,6 @@
         </w:rPr>
         <w:t>frpl</w:t>
       </w:r>
-      <w:proofErr w:type="spellEnd"/>
       <w:r>
         <w:rPr>
           <w:rFonts w:ascii="Helvetica" w:eastAsia="Times New Roman" w:hAnsi="Helvetica" w:cs="Helvetica"/>
@@ -5512,7 +5439,6 @@
         </w:rPr>
         <w:t xml:space="preserve"> and </w:t>
       </w:r>
-      <w:proofErr w:type="spellStart"/>
       <w:r>
         <w:rPr>
           <w:rFonts w:ascii="Helvetica" w:eastAsia="Times New Roman" w:hAnsi="Helvetica" w:cs="Helvetica"/>
@@ -5524,7 +5450,6 @@
         </w:rPr>
         <w:t>ppe</w:t>
       </w:r>
-      <w:proofErr w:type="spellEnd"/>
       <w:r>
         <w:rPr>
           <w:rFonts w:ascii="Helvetica" w:eastAsia="Times New Roman" w:hAnsi="Helvetica" w:cs="Helvetica"/>
@@ -5768,29 +5693,7 @@
           <w:szCs w:val="21"/>
           <w:lang w:eastAsia="zh-CN"/>
         </w:rPr>
-        <w:t xml:space="preserve">. </w:t>
-      </w:r>
-      <w:proofErr w:type="gramStart"/>
-      <w:r>
-        <w:rPr>
-          <w:rFonts w:ascii="Helvetica" w:eastAsia="Times New Roman" w:hAnsi="Helvetica" w:cs="Helvetica"/>
-          <w:color w:val="2E74B5" w:themeColor="accent5" w:themeShade="BF"/>
-          <w:sz w:val="21"/>
-          <w:szCs w:val="21"/>
-          <w:lang w:eastAsia="zh-CN"/>
-        </w:rPr>
-        <w:t>In particular, we</w:t>
-      </w:r>
-      <w:proofErr w:type="gramEnd"/>
-      <w:r>
-        <w:rPr>
-          <w:rFonts w:ascii="Helvetica" w:eastAsia="Times New Roman" w:hAnsi="Helvetica" w:cs="Helvetica"/>
-          <w:color w:val="2E74B5" w:themeColor="accent5" w:themeShade="BF"/>
-          <w:sz w:val="21"/>
-          <w:szCs w:val="21"/>
-          <w:lang w:eastAsia="zh-CN"/>
-        </w:rPr>
-        <w:t xml:space="preserve"> are assuming that there is no measurement error in both variables, though this is particularly important for the values of </w:t>
+        <w:t xml:space="preserve">. In particular, we are assuming that there is no measurement error in both variables, though this is particularly important for the values of </w:t>
       </w:r>
       <w:r>
         <w:rPr>
@@ -5949,29 +5852,7 @@
           <w:szCs w:val="21"/>
           <w:lang w:eastAsia="zh-CN"/>
         </w:rPr>
-        <w:t>.2. Examine the school called “South Eugene High School” (</w:t>
-      </w:r>
-      <w:proofErr w:type="spellStart"/>
-      <w:r>
-        <w:rPr>
-          <w:rFonts w:ascii="Helvetica" w:eastAsia="Times New Roman" w:hAnsi="Helvetica" w:cs="Helvetica"/>
-          <w:color w:val="333333"/>
-          <w:sz w:val="21"/>
-          <w:szCs w:val="21"/>
-          <w:lang w:eastAsia="zh-CN"/>
-        </w:rPr>
-        <w:t>ncesid</w:t>
-      </w:r>
-      <w:proofErr w:type="spellEnd"/>
-      <w:r>
-        <w:rPr>
-          <w:rFonts w:ascii="Helvetica" w:eastAsia="Times New Roman" w:hAnsi="Helvetica" w:cs="Helvetica"/>
-          <w:color w:val="333333"/>
-          <w:sz w:val="21"/>
-          <w:szCs w:val="21"/>
-          <w:lang w:eastAsia="zh-CN"/>
-        </w:rPr>
-        <w:t xml:space="preserve"> == 410474000573) in the NERD$ data. Characterize its observed value of per-pupil expenditure and the proportion of students at the school classified as low-family-income. How do the observed values differ from the predicted values for this school? </w:t>
+        <w:t xml:space="preserve">.2. Examine the school called “South Eugene High School” (ncesid == 410474000573) in the NERD$ data. Characterize its observed value of per-pupil expenditure and the proportion of students at the school classified as low-family-income. How do the observed values differ from the predicted values for this school? </w:t>
       </w:r>
       <w:r>
         <w:rPr>
@@ -6173,29 +6054,7 @@
           <w:szCs w:val="21"/>
           <w:lang w:eastAsia="zh-CN"/>
         </w:rPr>
-        <w:t xml:space="preserve"> spends $14,836 per-student and 25 percent of its student body receives free- or </w:t>
-      </w:r>
-      <w:proofErr w:type="gramStart"/>
-      <w:r>
-        <w:rPr>
-          <w:rFonts w:ascii="Helvetica" w:eastAsia="Times New Roman" w:hAnsi="Helvetica" w:cs="Helvetica"/>
-          <w:color w:val="2E74B5" w:themeColor="accent5" w:themeShade="BF"/>
-          <w:sz w:val="21"/>
-          <w:szCs w:val="21"/>
-          <w:lang w:eastAsia="zh-CN"/>
-        </w:rPr>
-        <w:t>reduced price</w:t>
-      </w:r>
-      <w:proofErr w:type="gramEnd"/>
-      <w:r>
-        <w:rPr>
-          <w:rFonts w:ascii="Helvetica" w:eastAsia="Times New Roman" w:hAnsi="Helvetica" w:cs="Helvetica"/>
-          <w:color w:val="2E74B5" w:themeColor="accent5" w:themeShade="BF"/>
-          <w:sz w:val="21"/>
-          <w:szCs w:val="21"/>
-          <w:lang w:eastAsia="zh-CN"/>
-        </w:rPr>
-        <w:t xml:space="preserve"> lunch. As we highlight in Figure </w:t>
+        <w:t xml:space="preserve"> spends $14,836 per-student and 25 percent of its student body receives free- or reduced price lunch. As we highlight in Figure </w:t>
       </w:r>
       <w:r>
         <w:rPr>
@@ -6377,7 +6236,27 @@
           <w:szCs w:val="21"/>
           <w:lang w:eastAsia="zh-CN"/>
         </w:rPr>
-        <w:t>, the school spends approximately $1,991 per-pupil more than expected.</w:t>
+        <w:t>, the school spends approximately $1,9</w:t>
+      </w:r>
+      <w:r>
+        <w:rPr>
+          <w:rFonts w:ascii="Helvetica" w:eastAsia="Times New Roman" w:hAnsi="Helvetica" w:cs="Helvetica"/>
+          <w:color w:val="2E74B5" w:themeColor="accent5" w:themeShade="BF"/>
+          <w:sz w:val="21"/>
+          <w:szCs w:val="21"/>
+          <w:lang w:eastAsia="zh-CN"/>
+        </w:rPr>
+        <w:t>5</w:t>
+      </w:r>
+      <w:r>
+        <w:rPr>
+          <w:rFonts w:ascii="Helvetica" w:eastAsia="Times New Roman" w:hAnsi="Helvetica" w:cs="Helvetica"/>
+          <w:color w:val="2E74B5" w:themeColor="accent5" w:themeShade="BF"/>
+          <w:sz w:val="21"/>
+          <w:szCs w:val="21"/>
+          <w:lang w:eastAsia="zh-CN"/>
+        </w:rPr>
+        <w:t>1 per-pupil more than expected.</w:t>
       </w:r>
     </w:p>
     <w:p>
@@ -7053,29 +6932,7 @@
           <w:szCs w:val="21"/>
           <w:lang w:eastAsia="zh-CN"/>
         </w:rPr>
-        <w:t xml:space="preserve">This is a school-level dataset of public schools in the state of Oregon. It is likely that the values of per-pupil expenditure are strongly correlated within school districts, which would be an example of non-independence. Other such ways in which the residuals might be correlated across values of FRPL could be by larger geography such as county or rural/remote locations, by schools that educate large proportions of English learners and/or students with disabilities, or by schools that are part of </w:t>
-      </w:r>
-      <w:proofErr w:type="gramStart"/>
-      <w:r>
-        <w:rPr>
-          <w:rFonts w:ascii="Helvetica" w:eastAsia="Times New Roman" w:hAnsi="Helvetica" w:cs="Helvetica"/>
-          <w:color w:val="2E74B5" w:themeColor="accent5" w:themeShade="BF"/>
-          <w:sz w:val="21"/>
-          <w:szCs w:val="21"/>
-          <w:lang w:eastAsia="zh-CN"/>
-        </w:rPr>
-        <w:t>particular targeted</w:t>
-      </w:r>
-      <w:proofErr w:type="gramEnd"/>
-      <w:r>
-        <w:rPr>
-          <w:rFonts w:ascii="Helvetica" w:eastAsia="Times New Roman" w:hAnsi="Helvetica" w:cs="Helvetica"/>
-          <w:color w:val="2E74B5" w:themeColor="accent5" w:themeShade="BF"/>
-          <w:sz w:val="21"/>
-          <w:szCs w:val="21"/>
-          <w:lang w:eastAsia="zh-CN"/>
-        </w:rPr>
-        <w:t xml:space="preserve"> educational investments from the state or federal governments. </w:t>
+        <w:t xml:space="preserve">This is a school-level dataset of public schools in the state of Oregon. It is likely that the values of per-pupil expenditure are strongly correlated within school districts, which would be an example of non-independence. Other such ways in which the residuals might be correlated across values of FRPL could be by larger geography such as county or rural/remote locations, by schools that educate large proportions of English learners and/or students with disabilities, or by schools that are part of particular targeted educational investments from the state or federal governments. </w:t>
       </w:r>
     </w:p>
     <w:p>
@@ -7148,29 +7005,7 @@
           <w:szCs w:val="21"/>
           <w:lang w:eastAsia="zh-CN"/>
         </w:rPr>
-        <w:t xml:space="preserve">.4, to what extent do you feel like your OLS regression assumptions have been met in this analysis? Are there solutions you would consider implementing if any of the regression assumptions are not met? If so, what are they (note: you do not need to </w:t>
-      </w:r>
-      <w:proofErr w:type="gramStart"/>
-      <w:r>
-        <w:rPr>
-          <w:rFonts w:ascii="Helvetica" w:eastAsia="Times New Roman" w:hAnsi="Helvetica" w:cs="Helvetica"/>
-          <w:color w:val="333333"/>
-          <w:sz w:val="21"/>
-          <w:szCs w:val="21"/>
-          <w:lang w:eastAsia="zh-CN"/>
-        </w:rPr>
-        <w:t>actually implement</w:t>
-      </w:r>
-      <w:proofErr w:type="gramEnd"/>
-      <w:r>
-        <w:rPr>
-          <w:rFonts w:ascii="Helvetica" w:eastAsia="Times New Roman" w:hAnsi="Helvetica" w:cs="Helvetica"/>
-          <w:color w:val="333333"/>
-          <w:sz w:val="21"/>
-          <w:szCs w:val="21"/>
-          <w:lang w:eastAsia="zh-CN"/>
-        </w:rPr>
-        <w:t xml:space="preserve"> any of the solutions, just describe what they might be)? What are some of the reasons not to implement any “fixes” to violations to your assumptions? (</w:t>
+        <w:t>.4, to what extent do you feel like your OLS regression assumptions have been met in this analysis? Are there solutions you would consider implementing if any of the regression assumptions are not met? If so, what are they (note: you do not need to actually implement any of the solutions, just describe what they might be)? What are some of the reasons not to implement any “fixes” to violations to your assumptions? (</w:t>
       </w:r>
       <w:r>
         <w:rPr>
@@ -7345,27 +7180,7 @@
           <w:sz w:val="21"/>
           <w:szCs w:val="21"/>
         </w:rPr>
-        <w:t xml:space="preserve">whether schools with greater levels of student financial need receive more money. Write a short paragraph reporting the results of your analysis, while introducing appropriate caveats and nuances as needed. </w:t>
-      </w:r>
-      <w:proofErr w:type="gramStart"/>
-      <w:r>
-        <w:rPr>
-          <w:rFonts w:ascii="Helvetica" w:hAnsi="Helvetica" w:cs="Helvetica"/>
-          <w:color w:val="333333"/>
-          <w:sz w:val="21"/>
-          <w:szCs w:val="21"/>
-        </w:rPr>
-        <w:t>In particular, you</w:t>
-      </w:r>
-      <w:proofErr w:type="gramEnd"/>
-      <w:r>
-        <w:rPr>
-          <w:rFonts w:ascii="Helvetica" w:hAnsi="Helvetica" w:cs="Helvetica"/>
-          <w:color w:val="333333"/>
-          <w:sz w:val="21"/>
-          <w:szCs w:val="21"/>
-        </w:rPr>
-        <w:t xml:space="preserve"> should think about how you want to introduce the ideas of relationship magnitude, model fit, omitted variables, and correlation</w:t>
+        <w:t>whether schools with greater levels of student financial need receive more money. Write a short paragraph reporting the results of your analysis, while introducing appropriate caveats and nuances as needed. In particular, you should think about how you want to introduce the ideas of relationship magnitude, model fit, omitted variables, and correlation</w:t>
       </w:r>
       <w:r>
         <w:rPr>
@@ -7460,27 +7275,7 @@
           <w:sz w:val="21"/>
           <w:szCs w:val="21"/>
         </w:rPr>
-        <w:t xml:space="preserve"> per-child than schools educating fewer children from low-income families. In particular, we estimate that schools have 10 percentage points more free- and reduced-price lunch recipients </w:t>
-      </w:r>
-      <w:proofErr w:type="gramStart"/>
-      <w:r>
-        <w:rPr>
-          <w:rFonts w:ascii="Helvetica" w:hAnsi="Helvetica" w:cs="Helvetica"/>
-          <w:color w:val="2E74B5" w:themeColor="accent5" w:themeShade="BF"/>
-          <w:sz w:val="21"/>
-          <w:szCs w:val="21"/>
-        </w:rPr>
-        <w:t>spend,</w:t>
-      </w:r>
-      <w:proofErr w:type="gramEnd"/>
-      <w:r>
-        <w:rPr>
-          <w:rFonts w:ascii="Helvetica" w:hAnsi="Helvetica" w:cs="Helvetica"/>
-          <w:color w:val="2E74B5" w:themeColor="accent5" w:themeShade="BF"/>
-          <w:sz w:val="21"/>
-          <w:szCs w:val="21"/>
-        </w:rPr>
-        <w:t xml:space="preserve"> on average, $263 more per child per year. Given that the median school in Oregon enrolls around 405 students, this represents an annual budgetary difference of more than $106,700 for school educating 10 percentage points </w:t>
+        <w:t xml:space="preserve"> per-child than schools educating fewer children from low-income families. In particular, we estimate that schools have 10 percentage points more free- and reduced-price lunch recipients spend, on average, $263 more per child per year. Given that the median school in Oregon enrolls around 405 students, this represents an annual budgetary difference of more than $106,700 for school educating 10 percentage points </w:t>
       </w:r>
       <w:r>
         <w:rPr>

</xml_diff>